<commit_message>
found a large bug with the artifical viscosity
</commit_message>
<xml_diff>
--- a/Advanced Intro to CFD final project report.docx
+++ b/Advanced Intro to CFD final project report.docx
@@ -1073,6 +1073,878 @@
           <w:rFonts w:ascii="Arial" w:hAnsi="Arial" w:cs="Arial"/>
         </w:rPr>
         <w:t xml:space="preserve"> derivative central difference scheme as follows: </w:t>
+      </w:r>
+    </w:p>
+    <w:p>
+      <w:pPr>
+        <w:ind w:left="0" w:firstLine="0"/>
+        <w:rPr>
+          <w:rFonts w:ascii="Arial" w:hAnsi="Arial" w:cs="Arial"/>
+        </w:rPr>
+      </w:pPr>
+      <m:oMathPara>
+        <m:oMath>
+          <m:f>
+            <m:fPr>
+              <m:ctrlPr>
+                <w:rPr>
+                  <w:rFonts w:ascii="Cambria Math" w:hAnsi="Cambria Math" w:cs="Arial"/>
+                  <w:i/>
+                </w:rPr>
+              </m:ctrlPr>
+            </m:fPr>
+            <m:num>
+              <m:sSup>
+                <m:sSupPr>
+                  <m:ctrlPr>
+                    <w:rPr>
+                      <w:rFonts w:ascii="Cambria Math" w:hAnsi="Cambria Math" w:cs="Arial"/>
+                      <w:i/>
+                    </w:rPr>
+                  </m:ctrlPr>
+                </m:sSupPr>
+                <m:e>
+                  <m:r>
+                    <w:rPr>
+                      <w:rFonts w:ascii="Cambria Math" w:hAnsi="Cambria Math" w:cs="Arial"/>
+                    </w:rPr>
+                    <m:t>∂</m:t>
+                  </m:r>
+                </m:e>
+                <m:sup>
+                  <m:r>
+                    <w:rPr>
+                      <w:rFonts w:ascii="Cambria Math" w:hAnsi="Cambria Math" w:cs="Arial"/>
+                    </w:rPr>
+                    <m:t>4</m:t>
+                  </m:r>
+                </m:sup>
+              </m:sSup>
+              <m:r>
+                <w:rPr>
+                  <w:rFonts w:ascii="Cambria Math" w:hAnsi="Cambria Math" w:cs="Arial"/>
+                </w:rPr>
+                <m:t>p</m:t>
+              </m:r>
+            </m:num>
+            <m:den>
+              <m:r>
+                <w:rPr>
+                  <w:rFonts w:ascii="Cambria Math" w:hAnsi="Cambria Math" w:cs="Arial"/>
+                </w:rPr>
+                <m:t>∂</m:t>
+              </m:r>
+              <m:sSup>
+                <m:sSupPr>
+                  <m:ctrlPr>
+                    <w:rPr>
+                      <w:rFonts w:ascii="Cambria Math" w:hAnsi="Cambria Math" w:cs="Arial"/>
+                      <w:i/>
+                    </w:rPr>
+                  </m:ctrlPr>
+                </m:sSupPr>
+                <m:e>
+                  <m:r>
+                    <w:rPr>
+                      <w:rFonts w:ascii="Cambria Math" w:hAnsi="Cambria Math" w:cs="Arial"/>
+                    </w:rPr>
+                    <m:t>x</m:t>
+                  </m:r>
+                </m:e>
+                <m:sup>
+                  <m:r>
+                    <w:rPr>
+                      <w:rFonts w:ascii="Cambria Math" w:hAnsi="Cambria Math" w:cs="Arial"/>
+                    </w:rPr>
+                    <m:t>4</m:t>
+                  </m:r>
+                </m:sup>
+              </m:sSup>
+            </m:den>
+          </m:f>
+          <m:r>
+            <w:rPr>
+              <w:rFonts w:ascii="Cambria Math" w:hAnsi="Cambria Math" w:cs="Arial"/>
+            </w:rPr>
+            <m:t>=</m:t>
+          </m:r>
+          <m:f>
+            <m:fPr>
+              <m:ctrlPr>
+                <w:rPr>
+                  <w:rFonts w:ascii="Cambria Math" w:hAnsi="Cambria Math" w:cs="Arial"/>
+                  <w:i/>
+                </w:rPr>
+              </m:ctrlPr>
+            </m:fPr>
+            <m:num>
+              <m:sSub>
+                <m:sSubPr>
+                  <m:ctrlPr>
+                    <w:rPr>
+                      <w:rFonts w:ascii="Cambria Math" w:hAnsi="Cambria Math" w:cs="Arial"/>
+                      <w:i/>
+                    </w:rPr>
+                  </m:ctrlPr>
+                </m:sSubPr>
+                <m:e>
+                  <m:r>
+                    <w:rPr>
+                      <w:rFonts w:ascii="Cambria Math" w:hAnsi="Cambria Math" w:cs="Arial"/>
+                    </w:rPr>
+                    <m:t>p</m:t>
+                  </m:r>
+                </m:e>
+                <m:sub>
+                  <m:r>
+                    <w:rPr>
+                      <w:rFonts w:ascii="Cambria Math" w:hAnsi="Cambria Math" w:cs="Arial"/>
+                    </w:rPr>
+                    <m:t>i-2,j</m:t>
+                  </m:r>
+                </m:sub>
+              </m:sSub>
+              <m:r>
+                <w:rPr>
+                  <w:rFonts w:ascii="Cambria Math" w:hAnsi="Cambria Math" w:cs="Arial"/>
+                </w:rPr>
+                <m:t>-4</m:t>
+              </m:r>
+              <m:sSub>
+                <m:sSubPr>
+                  <m:ctrlPr>
+                    <w:rPr>
+                      <w:rFonts w:ascii="Cambria Math" w:hAnsi="Cambria Math" w:cs="Arial"/>
+                      <w:i/>
+                    </w:rPr>
+                  </m:ctrlPr>
+                </m:sSubPr>
+                <m:e>
+                  <m:r>
+                    <w:rPr>
+                      <w:rFonts w:ascii="Cambria Math" w:hAnsi="Cambria Math" w:cs="Arial"/>
+                    </w:rPr>
+                    <m:t>p</m:t>
+                  </m:r>
+                </m:e>
+                <m:sub>
+                  <m:r>
+                    <w:rPr>
+                      <w:rFonts w:ascii="Cambria Math" w:hAnsi="Cambria Math" w:cs="Arial"/>
+                    </w:rPr>
+                    <m:t>i+</m:t>
+                  </m:r>
+                  <m:r>
+                    <w:rPr>
+                      <w:rFonts w:ascii="Cambria Math" w:hAnsi="Cambria Math" w:cs="Arial"/>
+                    </w:rPr>
+                    <m:t>1,j</m:t>
+                  </m:r>
+                </m:sub>
+              </m:sSub>
+              <m:sSub>
+                <m:sSubPr>
+                  <m:ctrlPr>
+                    <w:rPr>
+                      <w:rFonts w:ascii="Cambria Math" w:hAnsi="Cambria Math" w:cs="Arial"/>
+                      <w:i/>
+                    </w:rPr>
+                  </m:ctrlPr>
+                </m:sSubPr>
+                <m:e>
+                  <m:r>
+                    <w:rPr>
+                      <w:rFonts w:ascii="Cambria Math" w:hAnsi="Cambria Math" w:cs="Arial"/>
+                    </w:rPr>
+                    <m:t>+6</m:t>
+                  </m:r>
+                  <m:r>
+                    <w:rPr>
+                      <w:rFonts w:ascii="Cambria Math" w:hAnsi="Cambria Math" w:cs="Arial"/>
+                    </w:rPr>
+                    <m:t>p</m:t>
+                  </m:r>
+                </m:e>
+                <m:sub>
+                  <m:r>
+                    <w:rPr>
+                      <w:rFonts w:ascii="Cambria Math" w:hAnsi="Cambria Math" w:cs="Arial"/>
+                    </w:rPr>
+                    <m:t>i</m:t>
+                  </m:r>
+                  <m:r>
+                    <w:rPr>
+                      <w:rFonts w:ascii="Cambria Math" w:hAnsi="Cambria Math" w:cs="Arial"/>
+                    </w:rPr>
+                    <m:t>,j</m:t>
+                  </m:r>
+                </m:sub>
+              </m:sSub>
+              <m:r>
+                <w:rPr>
+                  <w:rFonts w:ascii="Cambria Math" w:hAnsi="Cambria Math" w:cs="Arial"/>
+                </w:rPr>
+                <m:t>-</m:t>
+              </m:r>
+              <m:sSub>
+                <m:sSubPr>
+                  <m:ctrlPr>
+                    <w:rPr>
+                      <w:rFonts w:ascii="Cambria Math" w:hAnsi="Cambria Math" w:cs="Arial"/>
+                      <w:i/>
+                    </w:rPr>
+                  </m:ctrlPr>
+                </m:sSubPr>
+                <m:e>
+                  <m:r>
+                    <w:rPr>
+                      <w:rFonts w:ascii="Cambria Math" w:hAnsi="Cambria Math" w:cs="Arial"/>
+                    </w:rPr>
+                    <m:t>4</m:t>
+                  </m:r>
+                  <m:r>
+                    <w:rPr>
+                      <w:rFonts w:ascii="Cambria Math" w:hAnsi="Cambria Math" w:cs="Arial"/>
+                    </w:rPr>
+                    <m:t>p</m:t>
+                  </m:r>
+                </m:e>
+                <m:sub>
+                  <m:r>
+                    <w:rPr>
+                      <w:rFonts w:ascii="Cambria Math" w:hAnsi="Cambria Math" w:cs="Arial"/>
+                    </w:rPr>
+                    <m:t>i+</m:t>
+                  </m:r>
+                  <m:r>
+                    <w:rPr>
+                      <w:rFonts w:ascii="Cambria Math" w:hAnsi="Cambria Math" w:cs="Arial"/>
+                    </w:rPr>
+                    <m:t>1,j</m:t>
+                  </m:r>
+                </m:sub>
+              </m:sSub>
+              <m:r>
+                <w:rPr>
+                  <w:rFonts w:ascii="Cambria Math" w:hAnsi="Cambria Math" w:cs="Arial"/>
+                </w:rPr>
+                <m:t>+</m:t>
+              </m:r>
+              <m:sSub>
+                <m:sSubPr>
+                  <m:ctrlPr>
+                    <w:rPr>
+                      <w:rFonts w:ascii="Cambria Math" w:hAnsi="Cambria Math" w:cs="Arial"/>
+                      <w:i/>
+                    </w:rPr>
+                  </m:ctrlPr>
+                </m:sSubPr>
+                <m:e>
+                  <m:r>
+                    <w:rPr>
+                      <w:rFonts w:ascii="Cambria Math" w:hAnsi="Cambria Math" w:cs="Arial"/>
+                    </w:rPr>
+                    <m:t>p</m:t>
+                  </m:r>
+                </m:e>
+                <m:sub>
+                  <m:r>
+                    <w:rPr>
+                      <w:rFonts w:ascii="Cambria Math" w:hAnsi="Cambria Math" w:cs="Arial"/>
+                    </w:rPr>
+                    <m:t>i+2</m:t>
+                  </m:r>
+                  <m:r>
+                    <w:rPr>
+                      <w:rFonts w:ascii="Cambria Math" w:hAnsi="Cambria Math" w:cs="Arial"/>
+                    </w:rPr>
+                    <m:t>,j</m:t>
+                  </m:r>
+                </m:sub>
+              </m:sSub>
+            </m:num>
+            <m:den>
+              <m:sSup>
+                <m:sSupPr>
+                  <m:ctrlPr>
+                    <w:rPr>
+                      <w:rFonts w:ascii="Cambria Math" w:hAnsi="Cambria Math" w:cs="Arial"/>
+                      <w:i/>
+                    </w:rPr>
+                  </m:ctrlPr>
+                </m:sSupPr>
+                <m:e>
+                  <m:r>
+                    <w:rPr>
+                      <w:rFonts w:ascii="Cambria Math" w:hAnsi="Cambria Math" w:cs="Arial"/>
+                    </w:rPr>
+                    <m:t>dx</m:t>
+                  </m:r>
+                </m:e>
+                <m:sup>
+                  <m:r>
+                    <w:rPr>
+                      <w:rFonts w:ascii="Cambria Math" w:hAnsi="Cambria Math" w:cs="Arial"/>
+                    </w:rPr>
+                    <m:t>4</m:t>
+                  </m:r>
+                </m:sup>
+              </m:sSup>
+            </m:den>
+          </m:f>
+        </m:oMath>
+      </m:oMathPara>
+    </w:p>
+    <w:p>
+      <w:pPr>
+        <w:ind w:left="0" w:firstLine="0"/>
+        <w:rPr>
+          <w:rFonts w:ascii="Arial" w:hAnsi="Arial" w:cs="Arial"/>
+        </w:rPr>
+      </w:pPr>
+      <w:r>
+        <w:rPr>
+          <w:rFonts w:ascii="Arial" w:hAnsi="Arial" w:cs="Arial"/>
+        </w:rPr>
+        <w:t xml:space="preserve">For the nodes </w:t>
+      </w:r>
+      <w:r>
+        <w:rPr>
+          <w:rFonts w:ascii="Arial" w:hAnsi="Arial" w:cs="Arial"/>
+        </w:rPr>
+        <w:t>one node away from a wall or corner,</w:t>
+      </w:r>
+      <w:r>
+        <w:rPr>
+          <w:rFonts w:ascii="Arial" w:hAnsi="Arial" w:cs="Arial"/>
+        </w:rPr>
+        <w:t xml:space="preserve"> where </w:t>
+      </w:r>
+      <w:proofErr w:type="spellStart"/>
+      <w:r>
+        <w:rPr>
+          <w:rFonts w:ascii="Arial" w:hAnsi="Arial" w:cs="Arial"/>
+        </w:rPr>
+        <w:t>i</w:t>
+      </w:r>
+      <w:proofErr w:type="spellEnd"/>
+      <w:r>
+        <w:rPr>
+          <w:rFonts w:ascii="Arial" w:hAnsi="Arial" w:cs="Arial"/>
+        </w:rPr>
+        <w:t xml:space="preserve"> or j = 2 or </w:t>
+      </w:r>
+      <w:proofErr w:type="spellStart"/>
+      <w:r>
+        <w:rPr>
+          <w:rFonts w:ascii="Arial" w:hAnsi="Arial" w:cs="Arial"/>
+        </w:rPr>
+        <w:t>Node</w:t>
+      </w:r>
+      <w:r>
+        <w:rPr>
+          <w:rFonts w:ascii="Arial" w:hAnsi="Arial" w:cs="Arial"/>
+        </w:rPr>
+        <w:t>max</w:t>
+      </w:r>
+      <w:proofErr w:type="spellEnd"/>
+      <w:r>
+        <w:rPr>
+          <w:rFonts w:ascii="Arial" w:hAnsi="Arial" w:cs="Arial"/>
+        </w:rPr>
+        <w:t xml:space="preserve"> -1, the 4</w:t>
+      </w:r>
+      <w:r>
+        <w:rPr>
+          <w:rFonts w:ascii="Arial" w:hAnsi="Arial" w:cs="Arial"/>
+          <w:vertAlign w:val="superscript"/>
+        </w:rPr>
+        <w:t>th</w:t>
+      </w:r>
+      <w:r>
+        <w:rPr>
+          <w:rFonts w:ascii="Arial" w:hAnsi="Arial" w:cs="Arial"/>
+        </w:rPr>
+        <w:t xml:space="preserve"> derivative was found using a forwards or backwards difference (2</w:t>
+      </w:r>
+      <w:r>
+        <w:rPr>
+          <w:rFonts w:ascii="Arial" w:hAnsi="Arial" w:cs="Arial"/>
+          <w:vertAlign w:val="superscript"/>
+        </w:rPr>
+        <w:t>nd</w:t>
+      </w:r>
+      <w:r>
+        <w:rPr>
+          <w:rFonts w:ascii="Arial" w:hAnsi="Arial" w:cs="Arial"/>
+        </w:rPr>
+        <w:t xml:space="preserve"> order accurate) scheme. For example, on the left wall, the 4</w:t>
+      </w:r>
+      <w:r>
+        <w:rPr>
+          <w:rFonts w:ascii="Arial" w:hAnsi="Arial" w:cs="Arial"/>
+          <w:vertAlign w:val="superscript"/>
+        </w:rPr>
+        <w:t>th</w:t>
+      </w:r>
+      <w:r>
+        <w:rPr>
+          <w:rFonts w:ascii="Arial" w:hAnsi="Arial" w:cs="Arial"/>
+        </w:rPr>
+        <w:t xml:space="preserve"> derivative of pressure w.r.t x is found via the following equation:</w:t>
+      </w:r>
+    </w:p>
+    <w:p>
+      <w:pPr>
+        <w:ind w:left="0" w:firstLine="0"/>
+        <w:rPr>
+          <w:rFonts w:ascii="Arial" w:eastAsiaTheme="minorEastAsia" w:hAnsi="Arial" w:cs="Arial"/>
+        </w:rPr>
+      </w:pPr>
+      <m:oMathPara>
+        <m:oMath>
+          <m:f>
+            <m:fPr>
+              <m:ctrlPr>
+                <w:rPr>
+                  <w:rFonts w:ascii="Cambria Math" w:hAnsi="Cambria Math" w:cs="Arial"/>
+                  <w:i/>
+                </w:rPr>
+              </m:ctrlPr>
+            </m:fPr>
+            <m:num>
+              <m:sSup>
+                <m:sSupPr>
+                  <m:ctrlPr>
+                    <w:rPr>
+                      <w:rFonts w:ascii="Cambria Math" w:hAnsi="Cambria Math" w:cs="Arial"/>
+                      <w:i/>
+                    </w:rPr>
+                  </m:ctrlPr>
+                </m:sSupPr>
+                <m:e>
+                  <m:r>
+                    <w:rPr>
+                      <w:rFonts w:ascii="Cambria Math" w:hAnsi="Cambria Math" w:cs="Arial"/>
+                    </w:rPr>
+                    <m:t>∂</m:t>
+                  </m:r>
+                </m:e>
+                <m:sup>
+                  <m:r>
+                    <w:rPr>
+                      <w:rFonts w:ascii="Cambria Math" w:hAnsi="Cambria Math" w:cs="Arial"/>
+                    </w:rPr>
+                    <m:t>4</m:t>
+                  </m:r>
+                </m:sup>
+              </m:sSup>
+              <m:r>
+                <w:rPr>
+                  <w:rFonts w:ascii="Cambria Math" w:hAnsi="Cambria Math" w:cs="Arial"/>
+                </w:rPr>
+                <m:t>p</m:t>
+              </m:r>
+            </m:num>
+            <m:den>
+              <m:r>
+                <w:rPr>
+                  <w:rFonts w:ascii="Cambria Math" w:hAnsi="Cambria Math" w:cs="Arial"/>
+                </w:rPr>
+                <m:t>∂</m:t>
+              </m:r>
+              <m:sSup>
+                <m:sSupPr>
+                  <m:ctrlPr>
+                    <w:rPr>
+                      <w:rFonts w:ascii="Cambria Math" w:hAnsi="Cambria Math" w:cs="Arial"/>
+                      <w:i/>
+                    </w:rPr>
+                  </m:ctrlPr>
+                </m:sSupPr>
+                <m:e>
+                  <m:r>
+                    <w:rPr>
+                      <w:rFonts w:ascii="Cambria Math" w:hAnsi="Cambria Math" w:cs="Arial"/>
+                    </w:rPr>
+                    <m:t>x</m:t>
+                  </m:r>
+                </m:e>
+                <m:sup>
+                  <m:r>
+                    <w:rPr>
+                      <w:rFonts w:ascii="Cambria Math" w:hAnsi="Cambria Math" w:cs="Arial"/>
+                    </w:rPr>
+                    <m:t>4</m:t>
+                  </m:r>
+                </m:sup>
+              </m:sSup>
+            </m:den>
+          </m:f>
+          <m:r>
+            <w:rPr>
+              <w:rFonts w:ascii="Cambria Math" w:hAnsi="Cambria Math" w:cs="Arial"/>
+            </w:rPr>
+            <m:t>=</m:t>
+          </m:r>
+          <m:f>
+            <m:fPr>
+              <m:ctrlPr>
+                <w:rPr>
+                  <w:rFonts w:ascii="Cambria Math" w:hAnsi="Cambria Math" w:cs="Arial"/>
+                  <w:i/>
+                </w:rPr>
+              </m:ctrlPr>
+            </m:fPr>
+            <m:num>
+              <m:r>
+                <w:rPr>
+                  <w:rFonts w:ascii="Cambria Math" w:hAnsi="Cambria Math" w:cs="Arial"/>
+                </w:rPr>
+                <m:t>3</m:t>
+              </m:r>
+              <m:sSub>
+                <m:sSubPr>
+                  <m:ctrlPr>
+                    <w:rPr>
+                      <w:rFonts w:ascii="Cambria Math" w:hAnsi="Cambria Math" w:cs="Arial"/>
+                      <w:i/>
+                    </w:rPr>
+                  </m:ctrlPr>
+                </m:sSubPr>
+                <m:e>
+                  <m:r>
+                    <w:rPr>
+                      <w:rFonts w:ascii="Cambria Math" w:hAnsi="Cambria Math" w:cs="Arial"/>
+                    </w:rPr>
+                    <m:t>p</m:t>
+                  </m:r>
+                </m:e>
+                <m:sub>
+                  <m:r>
+                    <w:rPr>
+                      <w:rFonts w:ascii="Cambria Math" w:hAnsi="Cambria Math" w:cs="Arial"/>
+                    </w:rPr>
+                    <m:t>i</m:t>
+                  </m:r>
+                  <m:r>
+                    <w:rPr>
+                      <w:rFonts w:ascii="Cambria Math" w:hAnsi="Cambria Math" w:cs="Arial"/>
+                    </w:rPr>
+                    <m:t>,</m:t>
+                  </m:r>
+                  <m:r>
+                    <w:rPr>
+                      <w:rFonts w:ascii="Cambria Math" w:hAnsi="Cambria Math" w:cs="Arial"/>
+                    </w:rPr>
+                    <m:t>j</m:t>
+                  </m:r>
+                </m:sub>
+              </m:sSub>
+              <m:r>
+                <w:rPr>
+                  <w:rFonts w:ascii="Cambria Math" w:hAnsi="Cambria Math" w:cs="Arial"/>
+                </w:rPr>
+                <m:t>-</m:t>
+              </m:r>
+              <m:r>
+                <w:rPr>
+                  <w:rFonts w:ascii="Cambria Math" w:hAnsi="Cambria Math" w:cs="Arial"/>
+                </w:rPr>
+                <m:t>1</m:t>
+              </m:r>
+              <m:r>
+                <w:rPr>
+                  <w:rFonts w:ascii="Cambria Math" w:hAnsi="Cambria Math" w:cs="Arial"/>
+                </w:rPr>
+                <m:t>4</m:t>
+              </m:r>
+              <m:sSub>
+                <m:sSubPr>
+                  <m:ctrlPr>
+                    <w:rPr>
+                      <w:rFonts w:ascii="Cambria Math" w:hAnsi="Cambria Math" w:cs="Arial"/>
+                      <w:i/>
+                    </w:rPr>
+                  </m:ctrlPr>
+                </m:sSubPr>
+                <m:e>
+                  <m:r>
+                    <w:rPr>
+                      <w:rFonts w:ascii="Cambria Math" w:hAnsi="Cambria Math" w:cs="Arial"/>
+                    </w:rPr>
+                    <m:t>p</m:t>
+                  </m:r>
+                </m:e>
+                <m:sub>
+                  <m:r>
+                    <w:rPr>
+                      <w:rFonts w:ascii="Cambria Math" w:hAnsi="Cambria Math" w:cs="Arial"/>
+                    </w:rPr>
+                    <m:t>i+1,j</m:t>
+                  </m:r>
+                </m:sub>
+              </m:sSub>
+              <m:sSub>
+                <m:sSubPr>
+                  <m:ctrlPr>
+                    <w:rPr>
+                      <w:rFonts w:ascii="Cambria Math" w:hAnsi="Cambria Math" w:cs="Arial"/>
+                      <w:i/>
+                    </w:rPr>
+                  </m:ctrlPr>
+                </m:sSubPr>
+                <m:e>
+                  <m:r>
+                    <w:rPr>
+                      <w:rFonts w:ascii="Cambria Math" w:hAnsi="Cambria Math" w:cs="Arial"/>
+                    </w:rPr>
+                    <m:t>+</m:t>
+                  </m:r>
+                  <m:r>
+                    <w:rPr>
+                      <w:rFonts w:ascii="Cambria Math" w:hAnsi="Cambria Math" w:cs="Arial"/>
+                    </w:rPr>
+                    <m:t>2</m:t>
+                  </m:r>
+                  <m:r>
+                    <w:rPr>
+                      <w:rFonts w:ascii="Cambria Math" w:hAnsi="Cambria Math" w:cs="Arial"/>
+                    </w:rPr>
+                    <m:t>6p</m:t>
+                  </m:r>
+                </m:e>
+                <m:sub>
+                  <m:r>
+                    <w:rPr>
+                      <w:rFonts w:ascii="Cambria Math" w:hAnsi="Cambria Math" w:cs="Arial"/>
+                    </w:rPr>
+                    <m:t>i</m:t>
+                  </m:r>
+                  <m:r>
+                    <w:rPr>
+                      <w:rFonts w:ascii="Cambria Math" w:hAnsi="Cambria Math" w:cs="Arial"/>
+                    </w:rPr>
+                    <m:t>+2</m:t>
+                  </m:r>
+                  <m:r>
+                    <w:rPr>
+                      <w:rFonts w:ascii="Cambria Math" w:hAnsi="Cambria Math" w:cs="Arial"/>
+                    </w:rPr>
+                    <m:t>,j</m:t>
+                  </m:r>
+                </m:sub>
+              </m:sSub>
+              <m:r>
+                <w:rPr>
+                  <w:rFonts w:ascii="Cambria Math" w:hAnsi="Cambria Math" w:cs="Arial"/>
+                </w:rPr>
+                <m:t>-</m:t>
+              </m:r>
+              <m:sSub>
+                <m:sSubPr>
+                  <m:ctrlPr>
+                    <w:rPr>
+                      <w:rFonts w:ascii="Cambria Math" w:hAnsi="Cambria Math" w:cs="Arial"/>
+                      <w:i/>
+                    </w:rPr>
+                  </m:ctrlPr>
+                </m:sSubPr>
+                <m:e>
+                  <m:r>
+                    <w:rPr>
+                      <w:rFonts w:ascii="Cambria Math" w:hAnsi="Cambria Math" w:cs="Arial"/>
+                    </w:rPr>
+                    <m:t>2</m:t>
+                  </m:r>
+                  <m:r>
+                    <w:rPr>
+                      <w:rFonts w:ascii="Cambria Math" w:hAnsi="Cambria Math" w:cs="Arial"/>
+                    </w:rPr>
+                    <m:t>4p</m:t>
+                  </m:r>
+                </m:e>
+                <m:sub>
+                  <m:r>
+                    <w:rPr>
+                      <w:rFonts w:ascii="Cambria Math" w:hAnsi="Cambria Math" w:cs="Arial"/>
+                    </w:rPr>
+                    <m:t>i+</m:t>
+                  </m:r>
+                  <m:r>
+                    <w:rPr>
+                      <w:rFonts w:ascii="Cambria Math" w:hAnsi="Cambria Math" w:cs="Arial"/>
+                    </w:rPr>
+                    <m:t>3</m:t>
+                  </m:r>
+                  <m:r>
+                    <w:rPr>
+                      <w:rFonts w:ascii="Cambria Math" w:hAnsi="Cambria Math" w:cs="Arial"/>
+                    </w:rPr>
+                    <m:t>,j</m:t>
+                  </m:r>
+                </m:sub>
+              </m:sSub>
+              <m:r>
+                <w:rPr>
+                  <w:rFonts w:ascii="Cambria Math" w:hAnsi="Cambria Math" w:cs="Arial"/>
+                </w:rPr>
+                <m:t>+</m:t>
+              </m:r>
+              <m:r>
+                <w:rPr>
+                  <w:rFonts w:ascii="Cambria Math" w:hAnsi="Cambria Math" w:cs="Arial"/>
+                </w:rPr>
+                <m:t>11</m:t>
+              </m:r>
+              <m:sSub>
+                <m:sSubPr>
+                  <m:ctrlPr>
+                    <w:rPr>
+                      <w:rFonts w:ascii="Cambria Math" w:hAnsi="Cambria Math" w:cs="Arial"/>
+                      <w:i/>
+                    </w:rPr>
+                  </m:ctrlPr>
+                </m:sSubPr>
+                <m:e>
+                  <m:r>
+                    <w:rPr>
+                      <w:rFonts w:ascii="Cambria Math" w:hAnsi="Cambria Math" w:cs="Arial"/>
+                    </w:rPr>
+                    <m:t>p</m:t>
+                  </m:r>
+                </m:e>
+                <m:sub>
+                  <m:r>
+                    <w:rPr>
+                      <w:rFonts w:ascii="Cambria Math" w:hAnsi="Cambria Math" w:cs="Arial"/>
+                    </w:rPr>
+                    <m:t>i+</m:t>
+                  </m:r>
+                  <m:r>
+                    <w:rPr>
+                      <w:rFonts w:ascii="Cambria Math" w:hAnsi="Cambria Math" w:cs="Arial"/>
+                    </w:rPr>
+                    <m:t>4</m:t>
+                  </m:r>
+                  <m:r>
+                    <w:rPr>
+                      <w:rFonts w:ascii="Cambria Math" w:hAnsi="Cambria Math" w:cs="Arial"/>
+                    </w:rPr>
+                    <m:t>,j</m:t>
+                  </m:r>
+                </m:sub>
+              </m:sSub>
+              <m:r>
+                <w:rPr>
+                  <w:rFonts w:ascii="Cambria Math" w:hAnsi="Cambria Math" w:cs="Arial"/>
+                </w:rPr>
+                <m:t>-2</m:t>
+              </m:r>
+              <m:sSub>
+                <m:sSubPr>
+                  <m:ctrlPr>
+                    <w:rPr>
+                      <w:rFonts w:ascii="Cambria Math" w:hAnsi="Cambria Math" w:cs="Arial"/>
+                      <w:i/>
+                    </w:rPr>
+                  </m:ctrlPr>
+                </m:sSubPr>
+                <m:e>
+                  <m:r>
+                    <w:rPr>
+                      <w:rFonts w:ascii="Cambria Math" w:hAnsi="Cambria Math" w:cs="Arial"/>
+                    </w:rPr>
+                    <m:t>p</m:t>
+                  </m:r>
+                </m:e>
+                <m:sub>
+                  <m:r>
+                    <w:rPr>
+                      <w:rFonts w:ascii="Cambria Math" w:hAnsi="Cambria Math" w:cs="Arial"/>
+                    </w:rPr>
+                    <m:t>i</m:t>
+                  </m:r>
+                  <m:r>
+                    <w:rPr>
+                      <w:rFonts w:ascii="Cambria Math" w:hAnsi="Cambria Math" w:cs="Arial"/>
+                    </w:rPr>
+                    <m:t>+5</m:t>
+                  </m:r>
+                  <m:r>
+                    <w:rPr>
+                      <w:rFonts w:ascii="Cambria Math" w:hAnsi="Cambria Math" w:cs="Arial"/>
+                    </w:rPr>
+                    <m:t>,j</m:t>
+                  </m:r>
+                </m:sub>
+              </m:sSub>
+            </m:num>
+            <m:den>
+              <m:sSup>
+                <m:sSupPr>
+                  <m:ctrlPr>
+                    <w:rPr>
+                      <w:rFonts w:ascii="Cambria Math" w:hAnsi="Cambria Math" w:cs="Arial"/>
+                      <w:i/>
+                    </w:rPr>
+                  </m:ctrlPr>
+                </m:sSupPr>
+                <m:e>
+                  <m:r>
+                    <w:rPr>
+                      <w:rFonts w:ascii="Cambria Math" w:hAnsi="Cambria Math" w:cs="Arial"/>
+                    </w:rPr>
+                    <m:t>dx</m:t>
+                  </m:r>
+                </m:e>
+                <m:sup>
+                  <m:r>
+                    <w:rPr>
+                      <w:rFonts w:ascii="Cambria Math" w:hAnsi="Cambria Math" w:cs="Arial"/>
+                    </w:rPr>
+                    <m:t>4</m:t>
+                  </m:r>
+                </m:sup>
+              </m:sSup>
+            </m:den>
+          </m:f>
+        </m:oMath>
+      </m:oMathPara>
+    </w:p>
+    <w:p>
+      <w:pPr>
+        <w:ind w:left="0" w:firstLine="0"/>
+        <w:rPr>
+          <w:rFonts w:ascii="Arial" w:eastAsiaTheme="minorEastAsia" w:hAnsi="Arial" w:cs="Arial"/>
+        </w:rPr>
+      </w:pPr>
+      <w:r>
+        <w:rPr>
+          <w:rFonts w:ascii="Arial" w:eastAsiaTheme="minorEastAsia" w:hAnsi="Arial" w:cs="Arial"/>
+        </w:rPr>
+        <w:lastRenderedPageBreak/>
+        <w:t xml:space="preserve">The following equation keeps the same signs </w:t>
+      </w:r>
+      <w:proofErr w:type="gramStart"/>
+      <w:r>
+        <w:rPr>
+          <w:rFonts w:ascii="Arial" w:eastAsiaTheme="minorEastAsia" w:hAnsi="Arial" w:cs="Arial"/>
+        </w:rPr>
+        <w:t>regardless</w:t>
+      </w:r>
+      <w:proofErr w:type="gramEnd"/>
+      <w:r>
+        <w:rPr>
+          <w:rFonts w:ascii="Arial" w:eastAsiaTheme="minorEastAsia" w:hAnsi="Arial" w:cs="Arial"/>
+        </w:rPr>
+        <w:t xml:space="preserve"> if it is forwards or backwards difference.</w:t>
+      </w:r>
+      <w:r>
+        <w:rPr>
+          <w:rFonts w:ascii="Arial" w:eastAsiaTheme="minorEastAsia" w:hAnsi="Arial" w:cs="Arial"/>
+        </w:rPr>
+        <w:t xml:space="preserve"> Whether using forwards or backwards difference depends on which side the pressure derivate was calculated on. </w:t>
       </w:r>
     </w:p>
     <w:p>
@@ -1792,6 +2664,7 @@
   <w:style w:type="paragraph" w:default="1" w:styleId="Normal">
     <w:name w:val="Normal"/>
     <w:qFormat/>
+    <w:rsid w:val="00CE5B4B"/>
   </w:style>
   <w:style w:type="character" w:default="1" w:styleId="DefaultParagraphFont">
     <w:name w:val="Default Paragraph Font"/>

</xml_diff>